<commit_message>
Small change to edge detection display
</commit_message>
<xml_diff>
--- a/Report/CS269 Final Report.docx
+++ b/Report/CS269 Final Report.docx
@@ -1,6 +1,6 @@
 
 <file path=word/document.xml><?xml version="1.0" encoding="utf-8"?>
-<w:document xmlns:wpc="http://schemas.microsoft.com/office/word/2010/wordprocessingCanvas" xmlns:mc="http://schemas.openxmlformats.org/markup-compatibility/2006" xmlns:o="urn:schemas-microsoft-com:office:office" xmlns:r="http://schemas.openxmlformats.org/officeDocument/2006/relationships" xmlns:m="http://schemas.openxmlformats.org/officeDocument/2006/math" xmlns:v="urn:schemas-microsoft-com:vml" xmlns:wp14="http://schemas.microsoft.com/office/word/2010/wordprocessingDrawing" xmlns:wp="http://schemas.openxmlformats.org/drawingml/2006/wordprocessingDrawing" xmlns:w10="urn:schemas-microsoft-com:office:word" xmlns:w="http://schemas.openxmlformats.org/wordprocessingml/2006/main" xmlns:w14="http://schemas.microsoft.com/office/word/2010/wordml" xmlns:wpg="http://schemas.microsoft.com/office/word/2010/wordprocessingGroup" xmlns:wpi="http://schemas.microsoft.com/office/word/2010/wordprocessingInk" xmlns:wne="http://schemas.microsoft.com/office/word/2006/wordml" xmlns:wps="http://schemas.microsoft.com/office/word/2010/wordprocessingShape" mc:Ignorable="w14 wp14">
+<w:document xmlns:wpc="http://schemas.microsoft.com/office/word/2010/wordprocessingCanvas" xmlns:mo="http://schemas.microsoft.com/office/mac/office/2008/main" xmlns:mc="http://schemas.openxmlformats.org/markup-compatibility/2006" xmlns:mv="urn:schemas-microsoft-com:mac:vml" xmlns:o="urn:schemas-microsoft-com:office:office" xmlns:r="http://schemas.openxmlformats.org/officeDocument/2006/relationships" xmlns:m="http://schemas.openxmlformats.org/officeDocument/2006/math" xmlns:v="urn:schemas-microsoft-com:vml" xmlns:wp14="http://schemas.microsoft.com/office/word/2010/wordprocessingDrawing" xmlns:wp="http://schemas.openxmlformats.org/drawingml/2006/wordprocessingDrawing" xmlns:w10="urn:schemas-microsoft-com:office:word" xmlns:w="http://schemas.openxmlformats.org/wordprocessingml/2006/main" xmlns:w14="http://schemas.microsoft.com/office/word/2010/wordml" xmlns:wpg="http://schemas.microsoft.com/office/word/2010/wordprocessingGroup" xmlns:wpi="http://schemas.microsoft.com/office/word/2010/wordprocessingInk" xmlns:wne="http://schemas.microsoft.com/office/word/2006/wordml" xmlns:wps="http://schemas.microsoft.com/office/word/2010/wordprocessingShape" mc:Ignorable="w14 wp14">
   <w:body>
     <w:p>
       <w:pPr>
@@ -21,29 +21,7 @@
           <w:szCs w:val="20"/>
           <w:lang w:val="en-US"/>
         </w:rPr>
-        <w:t xml:space="preserve">Using Shape Contexts </w:t>
-      </w:r>
-      <w:proofErr w:type="gramStart"/>
-      <w:r>
-        <w:rPr>
-          <w:rFonts w:ascii="Times New Roman" w:hAnsi="Times New Roman" w:cs="Times New Roman"/>
-          <w:b/>
-          <w:sz w:val="32"/>
-          <w:szCs w:val="20"/>
-          <w:lang w:val="en-US"/>
-        </w:rPr>
-        <w:t>For</w:t>
-      </w:r>
-      <w:proofErr w:type="gramEnd"/>
-      <w:r>
-        <w:rPr>
-          <w:rFonts w:ascii="Times New Roman" w:hAnsi="Times New Roman" w:cs="Times New Roman"/>
-          <w:b/>
-          <w:sz w:val="32"/>
-          <w:szCs w:val="20"/>
-          <w:lang w:val="en-US"/>
-        </w:rPr>
-        <w:t xml:space="preserve"> Shape Matching</w:t>
+        <w:t>Using Shape Contexts For Shape Matching</w:t>
       </w:r>
     </w:p>
     <w:p>
@@ -131,7 +109,6 @@
                 <w:lang w:val="en-US"/>
               </w:rPr>
             </w:pPr>
-            <w:proofErr w:type="spellStart"/>
             <w:r>
               <w:rPr>
                 <w:rFonts w:ascii="Times New Roman" w:hAnsi="Times New Roman" w:cs="Times New Roman"/>
@@ -140,29 +117,8 @@
                 <w:lang w:val="en-US"/>
               </w:rPr>
               <w:lastRenderedPageBreak/>
-              <w:t>Amogh</w:t>
+              <w:t>Amogh Param</w:t>
             </w:r>
-            <w:proofErr w:type="spellEnd"/>
-            <w:r>
-              <w:rPr>
-                <w:rFonts w:ascii="Times New Roman" w:hAnsi="Times New Roman" w:cs="Times New Roman"/>
-                <w:sz w:val="24"/>
-                <w:szCs w:val="24"/>
-                <w:lang w:val="en-US"/>
-              </w:rPr>
-              <w:t xml:space="preserve"> </w:t>
-            </w:r>
-            <w:proofErr w:type="spellStart"/>
-            <w:r>
-              <w:rPr>
-                <w:rFonts w:ascii="Times New Roman" w:hAnsi="Times New Roman" w:cs="Times New Roman"/>
-                <w:sz w:val="24"/>
-                <w:szCs w:val="24"/>
-                <w:lang w:val="en-US"/>
-              </w:rPr>
-              <w:t>Param</w:t>
-            </w:r>
-            <w:proofErr w:type="spellEnd"/>
           </w:p>
           <w:p>
             <w:pPr>
@@ -250,23 +206,13 @@
                 <w:szCs w:val="24"/>
               </w:rPr>
             </w:pPr>
-            <w:proofErr w:type="spellStart"/>
             <w:r>
               <w:rPr>
                 <w:rFonts w:ascii="Times New Roman" w:hAnsi="Times New Roman" w:cs="Times New Roman"/>
                 <w:sz w:val="24"/>
                 <w:szCs w:val="24"/>
               </w:rPr>
-              <w:t>Deepthi</w:t>
-            </w:r>
-            <w:proofErr w:type="spellEnd"/>
-            <w:r>
-              <w:rPr>
-                <w:rFonts w:ascii="Times New Roman" w:hAnsi="Times New Roman" w:cs="Times New Roman"/>
-                <w:sz w:val="24"/>
-                <w:szCs w:val="24"/>
-              </w:rPr>
-              <w:t xml:space="preserve"> N </w:t>
+              <w:t xml:space="preserve">Deepthi N </w:t>
             </w:r>
             <w:proofErr w:type="spellStart"/>
             <w:r>
@@ -1657,7 +1603,7 @@
           <w:noProof/>
           <w:sz w:val="20"/>
           <w:szCs w:val="20"/>
-          <w:lang w:eastAsia="en-GB"/>
+          <w:lang w:val="en-US"/>
         </w:rPr>
         <w:drawing>
           <wp:inline distT="0" distB="0" distL="0" distR="0" wp14:anchorId="54E20C80" wp14:editId="1BAC8D31">
@@ -1697,7 +1643,7 @@
                       <a:noFill/>
                     </a:ln>
                     <a:extLst>
-                      <a:ext uri="{53640926-AAD7-44D8-BBD7-CCE9431645EC}">
+                      <a:ext uri="{53640926-AAD7-44d8-BBD7-CCE9431645EC}">
                         <a14:shadowObscured xmlns:a14="http://schemas.microsoft.com/office/drawing/2010/main"/>
                       </a:ext>
                     </a:extLst>
@@ -2009,7 +1955,7 @@
           <w:noProof/>
           <w:sz w:val="24"/>
           <w:szCs w:val="24"/>
-          <w:lang w:eastAsia="en-GB"/>
+          <w:lang w:val="en-US"/>
         </w:rPr>
         <w:lastRenderedPageBreak/>
         <w:drawing>
@@ -2056,7 +2002,7 @@
                     </a:ln>
                     <a:extLst>
                       <a:ext uri="{FAA26D3D-D897-4be2-8F04-BA451C77F1D7}">
-                        <ma14:placeholderFlag xmlns:ma14="http://schemas.microsoft.com/office/mac/drawingml/2011/main" xmlns:w="http://schemas.openxmlformats.org/wordprocessingml/2006/main" xmlns:w10="urn:schemas-microsoft-com:office:word" xmlns:v="urn:schemas-microsoft-com:vml" xmlns:o="urn:schemas-microsoft-com:office:office" xmlns:mv="urn:schemas-microsoft-com:mac:vml" xmlns:mo="http://schemas.microsoft.com/office/mac/office/2008/main" xmlns=""/>
+                        <ma14:placeholderFlag xmlns:ma14="http://schemas.microsoft.com/office/mac/drawingml/2011/main"/>
                       </a:ext>
                     </a:extLst>
                   </pic:spPr>
@@ -4953,7 +4899,6 @@
         <w:t xml:space="preserve">To handle cases where we have outliers, we can add “dummy” nodes to each point set with a constant matching cost of </w:t>
       </w:r>
       <w:proofErr w:type="spellStart"/>
-      <w:proofErr w:type="gramStart"/>
       <w:r>
         <w:rPr>
           <w:rFonts w:ascii="Times New Roman" w:hAnsi="Times New Roman" w:cs="Times New Roman"/>
@@ -4974,7 +4919,6 @@
         <w:t>d</w:t>
       </w:r>
       <w:proofErr w:type="spellEnd"/>
-      <w:proofErr w:type="gramEnd"/>
       <w:r>
         <w:rPr>
           <w:rFonts w:ascii="Times New Roman" w:hAnsi="Times New Roman" w:cs="Times New Roman"/>
@@ -5002,7 +4946,6 @@
         <w:t xml:space="preserve">considered as the threshold for outlier detection. A point is matched to one of these nodes when there is no real match available at a cost lower than </w:t>
       </w:r>
       <w:proofErr w:type="spellStart"/>
-      <w:proofErr w:type="gramStart"/>
       <w:r>
         <w:rPr>
           <w:rFonts w:ascii="Times New Roman" w:hAnsi="Times New Roman" w:cs="Times New Roman"/>
@@ -5023,7 +4966,6 @@
         <w:t>d</w:t>
       </w:r>
       <w:proofErr w:type="spellEnd"/>
-      <w:proofErr w:type="gramEnd"/>
       <w:r>
         <w:rPr>
           <w:rFonts w:ascii="Times New Roman" w:hAnsi="Times New Roman" w:cs="Times New Roman"/>
@@ -5447,27 +5389,7 @@
           <w:szCs w:val="20"/>
           <w:lang w:val="en-US"/>
         </w:rPr>
-        <w:t xml:space="preserve">The 2D vector field/ transformation </w:t>
-      </w:r>
-      <w:proofErr w:type="gramStart"/>
-      <w:r>
-        <w:rPr>
-          <w:rFonts w:ascii="Times New Roman" w:hAnsi="Times New Roman" w:cs="Times New Roman"/>
-          <w:sz w:val="20"/>
-          <w:szCs w:val="20"/>
-          <w:lang w:val="en-US"/>
-        </w:rPr>
-        <w:t>is</w:t>
-      </w:r>
-      <w:proofErr w:type="gramEnd"/>
-      <w:r>
-        <w:rPr>
-          <w:rFonts w:ascii="Times New Roman" w:hAnsi="Times New Roman" w:cs="Times New Roman"/>
-          <w:sz w:val="20"/>
-          <w:szCs w:val="20"/>
-          <w:lang w:val="en-US"/>
-        </w:rPr>
-        <w:t xml:space="preserve"> given by:</w:t>
+        <w:t>The 2D vector field/ transformation is given by:</w:t>
       </w:r>
     </w:p>
     <w:p>
@@ -5738,7 +5660,7 @@
           <w:noProof/>
           <w:sz w:val="20"/>
           <w:szCs w:val="20"/>
-          <w:lang w:eastAsia="en-GB"/>
+          <w:lang w:val="en-US"/>
         </w:rPr>
         <w:lastRenderedPageBreak/>
         <w:drawing>
@@ -6508,6 +6430,7 @@
         </w:rPr>
         <w:t xml:space="preserve"> </w:t>
       </w:r>
+      <w:proofErr w:type="gramStart"/>
       <w:r>
         <w:rPr>
           <w:rFonts w:ascii="Times New Roman" w:hAnsi="Times New Roman" w:cs="Times New Roman"/>
@@ -6519,6 +6442,7 @@
         <w:t>f(</w:t>
       </w:r>
       <w:proofErr w:type="spellStart"/>
+      <w:proofErr w:type="gramEnd"/>
       <w:r>
         <w:rPr>
           <w:rFonts w:ascii="Times New Roman" w:hAnsi="Times New Roman" w:cs="Times New Roman"/>
@@ -6527,21 +6451,9 @@
           <w:szCs w:val="20"/>
           <w:lang w:val="en-US"/>
         </w:rPr>
-        <w:t>x</w:t>
-      </w:r>
-      <w:proofErr w:type="gramStart"/>
-      <w:r>
-        <w:rPr>
-          <w:rFonts w:ascii="Times New Roman" w:hAnsi="Times New Roman" w:cs="Times New Roman"/>
-          <w:i/>
-          <w:sz w:val="20"/>
-          <w:szCs w:val="20"/>
-          <w:lang w:val="en-US"/>
-        </w:rPr>
-        <w:t>,y</w:t>
+        <w:t>x,y</w:t>
       </w:r>
       <w:proofErr w:type="spellEnd"/>
-      <w:proofErr w:type="gramEnd"/>
       <w:r>
         <w:rPr>
           <w:rFonts w:ascii="Times New Roman" w:hAnsi="Times New Roman" w:cs="Times New Roman"/>
@@ -8379,8 +8291,6 @@
             </w:rPr>
             <m:t>A</m:t>
           </m:r>
-          <w:bookmarkStart w:id="0" w:name="_GoBack"/>
-          <w:bookmarkEnd w:id="0"/>
           <m:r>
             <w:rPr>
               <w:rFonts w:ascii="Cambria Math" w:hAnsi="Cambria Math" w:cs="Times New Roman"/>
@@ -8953,7 +8863,6 @@
                 <w:noProof/>
                 <w:sz w:val="20"/>
                 <w:szCs w:val="20"/>
-                <w:lang w:val="en-GB" w:eastAsia="en-GB"/>
               </w:rPr>
               <w:drawing>
                 <wp:inline distT="0" distB="0" distL="0" distR="0" wp14:anchorId="319B5727" wp14:editId="3F7EC343">
@@ -9016,75 +8925,6 @@
                 <w:noProof/>
                 <w:sz w:val="20"/>
                 <w:szCs w:val="20"/>
-                <w:lang w:val="en-GB" w:eastAsia="en-GB"/>
-              </w:rPr>
-              <w:drawing>
-                <wp:anchor distT="0" distB="0" distL="114300" distR="114300" simplePos="0" relativeHeight="251659264" behindDoc="0" locked="0" layoutInCell="1" allowOverlap="1" wp14:anchorId="190B639A" wp14:editId="0DDD4C5B">
-                  <wp:simplePos x="0" y="0"/>
-                  <wp:positionH relativeFrom="column">
-                    <wp:posOffset>1261110</wp:posOffset>
-                  </wp:positionH>
-                  <wp:positionV relativeFrom="paragraph">
-                    <wp:posOffset>185420</wp:posOffset>
-                  </wp:positionV>
-                  <wp:extent cx="1861185" cy="1396365"/>
-                  <wp:effectExtent l="0" t="0" r="0" b="635"/>
-                  <wp:wrapNone/>
-                  <wp:docPr id="4" name="Picture 4"/>
-                  <wp:cNvGraphicFramePr>
-                    <a:graphicFrameLocks xmlns:a="http://schemas.openxmlformats.org/drawingml/2006/main" noChangeAspect="1"/>
-                  </wp:cNvGraphicFramePr>
-                  <a:graphic xmlns:a="http://schemas.openxmlformats.org/drawingml/2006/main">
-                    <a:graphicData uri="http://schemas.openxmlformats.org/drawingml/2006/picture">
-                      <pic:pic xmlns:pic="http://schemas.openxmlformats.org/drawingml/2006/picture">
-                        <pic:nvPicPr>
-                          <pic:cNvPr id="0" name="corresp_4.tif"/>
-                          <pic:cNvPicPr/>
-                        </pic:nvPicPr>
-                        <pic:blipFill>
-                          <a:blip r:embed="rId10" cstate="print">
-                            <a:extLst>
-                              <a:ext uri="{28A0092B-C50C-407E-A947-70E740481C1C}">
-                                <a14:useLocalDpi xmlns:a14="http://schemas.microsoft.com/office/drawing/2010/main" val="0"/>
-                              </a:ext>
-                            </a:extLst>
-                          </a:blip>
-                          <a:stretch>
-                            <a:fillRect/>
-                          </a:stretch>
-                        </pic:blipFill>
-                        <pic:spPr>
-                          <a:xfrm>
-                            <a:off x="0" y="0"/>
-                            <a:ext cx="1861185" cy="1396365"/>
-                          </a:xfrm>
-                          <a:prstGeom prst="rect">
-                            <a:avLst/>
-                          </a:prstGeom>
-                          <a:extLst>
-                            <a:ext uri="{FAA26D3D-D897-4be2-8F04-BA451C77F1D7}">
-                              <ma14:placeholderFlag xmlns:ma14="http://schemas.microsoft.com/office/mac/drawingml/2011/main" xmlns:w="http://schemas.openxmlformats.org/wordprocessingml/2006/main" xmlns:w10="urn:schemas-microsoft-com:office:word" xmlns:v="urn:schemas-microsoft-com:vml" xmlns:o="urn:schemas-microsoft-com:office:office" xmlns:mv="urn:schemas-microsoft-com:mac:vml" xmlns:mo="http://schemas.microsoft.com/office/mac/office/2008/main" xmlns=""/>
-                            </a:ext>
-                          </a:extLst>
-                        </pic:spPr>
-                      </pic:pic>
-                    </a:graphicData>
-                  </a:graphic>
-                  <wp14:sizeRelH relativeFrom="page">
-                    <wp14:pctWidth>0</wp14:pctWidth>
-                  </wp14:sizeRelH>
-                  <wp14:sizeRelV relativeFrom="page">
-                    <wp14:pctHeight>0</wp14:pctHeight>
-                  </wp14:sizeRelV>
-                </wp:anchor>
-              </w:drawing>
-            </w:r>
-            <w:r>
-              <w:rPr>
-                <w:rFonts w:ascii="Times New Roman" w:hAnsi="Times New Roman" w:cs="Times New Roman"/>
-                <w:noProof/>
-                <w:sz w:val="20"/>
-                <w:szCs w:val="20"/>
               </w:rPr>
               <w:t>Iteration 1</w:t>
             </w:r>
@@ -9107,7 +8947,6 @@
                 <w:noProof/>
                 <w:sz w:val="20"/>
                 <w:szCs w:val="20"/>
-                <w:lang w:val="en-GB" w:eastAsia="en-GB"/>
               </w:rPr>
               <w:drawing>
                 <wp:inline distT="0" distB="0" distL="0" distR="0" wp14:anchorId="7EBAA691" wp14:editId="59950821">
@@ -9125,7 +8964,7 @@
                           <pic:cNvPicPr/>
                         </pic:nvPicPr>
                         <pic:blipFill>
-                          <a:blip r:embed="rId11" cstate="print">
+                          <a:blip r:embed="rId10" cstate="print">
                             <a:extLst>
                               <a:ext uri="{28A0092B-C50C-407E-A947-70E740481C1C}">
                                 <a14:useLocalDpi xmlns:a14="http://schemas.microsoft.com/office/drawing/2010/main" val="0"/>
@@ -9158,77 +8997,18 @@
               <w:spacing w:before="98" w:line="276" w:lineRule="auto"/>
               <w:ind w:left="0"/>
               <w:jc w:val="center"/>
+              <w:rPr>
+                <w:rFonts w:ascii="Times New Roman" w:hAnsi="Times New Roman" w:cs="Times New Roman"/>
+                <w:sz w:val="20"/>
+                <w:szCs w:val="20"/>
+              </w:rPr>
             </w:pPr>
             <w:r>
               <w:rPr>
                 <w:rFonts w:ascii="Times New Roman" w:hAnsi="Times New Roman" w:cs="Times New Roman"/>
-                <w:noProof/>
-                <w:sz w:val="20"/>
-                <w:szCs w:val="20"/>
-                <w:lang w:val="en-GB" w:eastAsia="en-GB"/>
-              </w:rPr>
-              <w:drawing>
-                <wp:anchor distT="0" distB="0" distL="114300" distR="114300" simplePos="0" relativeHeight="251658240" behindDoc="0" locked="0" layoutInCell="1" allowOverlap="1" wp14:anchorId="798C7729" wp14:editId="4E204B3C">
-                  <wp:simplePos x="0" y="0"/>
-                  <wp:positionH relativeFrom="column">
-                    <wp:posOffset>996950</wp:posOffset>
-                  </wp:positionH>
-                  <wp:positionV relativeFrom="paragraph">
-                    <wp:posOffset>209550</wp:posOffset>
-                  </wp:positionV>
-                  <wp:extent cx="1849120" cy="1386840"/>
-                  <wp:effectExtent l="0" t="0" r="5080" b="10160"/>
-                  <wp:wrapNone/>
-                  <wp:docPr id="5" name="Picture 5"/>
-                  <wp:cNvGraphicFramePr>
-                    <a:graphicFrameLocks xmlns:a="http://schemas.openxmlformats.org/drawingml/2006/main" noChangeAspect="1"/>
-                  </wp:cNvGraphicFramePr>
-                  <a:graphic xmlns:a="http://schemas.openxmlformats.org/drawingml/2006/main">
-                    <a:graphicData uri="http://schemas.openxmlformats.org/drawingml/2006/picture">
-                      <pic:pic xmlns:pic="http://schemas.openxmlformats.org/drawingml/2006/picture">
-                        <pic:nvPicPr>
-                          <pic:cNvPr id="0" name="corresp_5.tif"/>
-                          <pic:cNvPicPr/>
-                        </pic:nvPicPr>
-                        <pic:blipFill>
-                          <a:blip r:embed="rId12" cstate="print">
-                            <a:extLst>
-                              <a:ext uri="{28A0092B-C50C-407E-A947-70E740481C1C}">
-                                <a14:useLocalDpi xmlns:a14="http://schemas.microsoft.com/office/drawing/2010/main" val="0"/>
-                              </a:ext>
-                            </a:extLst>
-                          </a:blip>
-                          <a:stretch>
-                            <a:fillRect/>
-                          </a:stretch>
-                        </pic:blipFill>
-                        <pic:spPr>
-                          <a:xfrm>
-                            <a:off x="0" y="0"/>
-                            <a:ext cx="1849120" cy="1386840"/>
-                          </a:xfrm>
-                          <a:prstGeom prst="rect">
-                            <a:avLst/>
-                          </a:prstGeom>
-                          <a:extLst>
-                            <a:ext uri="{FAA26D3D-D897-4be2-8F04-BA451C77F1D7}">
-                              <ma14:placeholderFlag xmlns:ma14="http://schemas.microsoft.com/office/mac/drawingml/2011/main" xmlns:w="http://schemas.openxmlformats.org/wordprocessingml/2006/main" xmlns:w10="urn:schemas-microsoft-com:office:word" xmlns:v="urn:schemas-microsoft-com:vml" xmlns:o="urn:schemas-microsoft-com:office:office" xmlns:mv="urn:schemas-microsoft-com:mac:vml" xmlns:mo="http://schemas.microsoft.com/office/mac/office/2008/main" xmlns=""/>
-                            </a:ext>
-                          </a:extLst>
-                        </pic:spPr>
-                      </pic:pic>
-                    </a:graphicData>
-                  </a:graphic>
-                  <wp14:sizeRelH relativeFrom="page">
-                    <wp14:pctWidth>0</wp14:pctWidth>
-                  </wp14:sizeRelH>
-                  <wp14:sizeRelV relativeFrom="page">
-                    <wp14:pctHeight>0</wp14:pctHeight>
-                  </wp14:sizeRelV>
-                </wp:anchor>
-              </w:drawing>
-            </w:r>
-            <w:r>
+                <w:sz w:val="20"/>
+                <w:szCs w:val="20"/>
+              </w:rPr>
               <w:t>Iteration 2</w:t>
             </w:r>
           </w:p>
@@ -9255,7 +9035,6 @@
                 <w:noProof/>
                 <w:sz w:val="20"/>
                 <w:szCs w:val="20"/>
-                <w:lang w:val="en-GB" w:eastAsia="en-GB"/>
               </w:rPr>
               <w:drawing>
                 <wp:inline distT="0" distB="0" distL="0" distR="0" wp14:anchorId="3E5B2B95" wp14:editId="4AA3D489">
@@ -9273,7 +9052,7 @@
                           <pic:cNvPicPr/>
                         </pic:nvPicPr>
                         <pic:blipFill>
-                          <a:blip r:embed="rId13" cstate="print">
+                          <a:blip r:embed="rId11" cstate="print">
                             <a:extLst>
                               <a:ext uri="{28A0092B-C50C-407E-A947-70E740481C1C}">
                                 <a14:useLocalDpi xmlns:a14="http://schemas.microsoft.com/office/drawing/2010/main" val="0"/>
@@ -9335,6 +9114,142 @@
           <w:szCs w:val="20"/>
         </w:rPr>
       </w:pPr>
+      <w:r>
+        <w:rPr>
+          <w:rFonts w:ascii="Times New Roman" w:hAnsi="Times New Roman" w:cs="Times New Roman"/>
+          <w:noProof/>
+          <w:sz w:val="20"/>
+          <w:szCs w:val="20"/>
+        </w:rPr>
+        <w:drawing>
+          <wp:anchor distT="0" distB="0" distL="114300" distR="114300" simplePos="0" relativeHeight="251658240" behindDoc="0" locked="0" layoutInCell="1" allowOverlap="1" wp14:anchorId="798C7729" wp14:editId="2A2FB209">
+            <wp:simplePos x="0" y="0"/>
+            <wp:positionH relativeFrom="column">
+              <wp:posOffset>3088005</wp:posOffset>
+            </wp:positionH>
+            <wp:positionV relativeFrom="paragraph">
+              <wp:posOffset>32548</wp:posOffset>
+            </wp:positionV>
+            <wp:extent cx="1849120" cy="1386840"/>
+            <wp:effectExtent l="0" t="0" r="5080" b="10160"/>
+            <wp:wrapNone/>
+            <wp:docPr id="5" name="Picture 5"/>
+            <wp:cNvGraphicFramePr>
+              <a:graphicFrameLocks xmlns:a="http://schemas.openxmlformats.org/drawingml/2006/main" noChangeAspect="1"/>
+            </wp:cNvGraphicFramePr>
+            <a:graphic xmlns:a="http://schemas.openxmlformats.org/drawingml/2006/main">
+              <a:graphicData uri="http://schemas.openxmlformats.org/drawingml/2006/picture">
+                <pic:pic xmlns:pic="http://schemas.openxmlformats.org/drawingml/2006/picture">
+                  <pic:nvPicPr>
+                    <pic:cNvPr id="0" name="corresp_5.tif"/>
+                    <pic:cNvPicPr/>
+                  </pic:nvPicPr>
+                  <pic:blipFill>
+                    <a:blip r:embed="rId12" cstate="print">
+                      <a:extLst>
+                        <a:ext uri="{28A0092B-C50C-407E-A947-70E740481C1C}">
+                          <a14:useLocalDpi xmlns:a14="http://schemas.microsoft.com/office/drawing/2010/main" val="0"/>
+                        </a:ext>
+                      </a:extLst>
+                    </a:blip>
+                    <a:stretch>
+                      <a:fillRect/>
+                    </a:stretch>
+                  </pic:blipFill>
+                  <pic:spPr>
+                    <a:xfrm>
+                      <a:off x="0" y="0"/>
+                      <a:ext cx="1849120" cy="1386840"/>
+                    </a:xfrm>
+                    <a:prstGeom prst="rect">
+                      <a:avLst/>
+                    </a:prstGeom>
+                    <a:extLst>
+                      <a:ext uri="{FAA26D3D-D897-4be2-8F04-BA451C77F1D7}">
+                        <ma14:placeholderFlag xmlns:ma14="http://schemas.microsoft.com/office/mac/drawingml/2011/main"/>
+                      </a:ext>
+                    </a:extLst>
+                  </pic:spPr>
+                </pic:pic>
+              </a:graphicData>
+            </a:graphic>
+            <wp14:sizeRelH relativeFrom="page">
+              <wp14:pctWidth>0</wp14:pctWidth>
+            </wp14:sizeRelH>
+            <wp14:sizeRelV relativeFrom="page">
+              <wp14:pctHeight>0</wp14:pctHeight>
+            </wp14:sizeRelV>
+          </wp:anchor>
+        </w:drawing>
+      </w:r>
+      <w:r>
+        <w:rPr>
+          <w:rFonts w:ascii="Times New Roman" w:hAnsi="Times New Roman" w:cs="Times New Roman"/>
+          <w:noProof/>
+          <w:sz w:val="20"/>
+          <w:szCs w:val="20"/>
+        </w:rPr>
+        <w:drawing>
+          <wp:anchor distT="0" distB="0" distL="114300" distR="114300" simplePos="0" relativeHeight="251659264" behindDoc="0" locked="0" layoutInCell="1" allowOverlap="1" wp14:anchorId="190B639A" wp14:editId="2DA50F67">
+            <wp:simplePos x="0" y="0"/>
+            <wp:positionH relativeFrom="column">
+              <wp:posOffset>1339215</wp:posOffset>
+            </wp:positionH>
+            <wp:positionV relativeFrom="paragraph">
+              <wp:posOffset>1270</wp:posOffset>
+            </wp:positionV>
+            <wp:extent cx="1861185" cy="1396365"/>
+            <wp:effectExtent l="0" t="0" r="0" b="635"/>
+            <wp:wrapNone/>
+            <wp:docPr id="4" name="Picture 4"/>
+            <wp:cNvGraphicFramePr>
+              <a:graphicFrameLocks xmlns:a="http://schemas.openxmlformats.org/drawingml/2006/main" noChangeAspect="1"/>
+            </wp:cNvGraphicFramePr>
+            <a:graphic xmlns:a="http://schemas.openxmlformats.org/drawingml/2006/main">
+              <a:graphicData uri="http://schemas.openxmlformats.org/drawingml/2006/picture">
+                <pic:pic xmlns:pic="http://schemas.openxmlformats.org/drawingml/2006/picture">
+                  <pic:nvPicPr>
+                    <pic:cNvPr id="0" name="corresp_4.tif"/>
+                    <pic:cNvPicPr/>
+                  </pic:nvPicPr>
+                  <pic:blipFill>
+                    <a:blip r:embed="rId13" cstate="print">
+                      <a:extLst>
+                        <a:ext uri="{28A0092B-C50C-407E-A947-70E740481C1C}">
+                          <a14:useLocalDpi xmlns:a14="http://schemas.microsoft.com/office/drawing/2010/main" val="0"/>
+                        </a:ext>
+                      </a:extLst>
+                    </a:blip>
+                    <a:stretch>
+                      <a:fillRect/>
+                    </a:stretch>
+                  </pic:blipFill>
+                  <pic:spPr>
+                    <a:xfrm>
+                      <a:off x="0" y="0"/>
+                      <a:ext cx="1861185" cy="1396365"/>
+                    </a:xfrm>
+                    <a:prstGeom prst="rect">
+                      <a:avLst/>
+                    </a:prstGeom>
+                    <a:extLst>
+                      <a:ext uri="{FAA26D3D-D897-4be2-8F04-BA451C77F1D7}">
+                        <ma14:placeholderFlag xmlns:ma14="http://schemas.microsoft.com/office/mac/drawingml/2011/main"/>
+                      </a:ext>
+                    </a:extLst>
+                  </pic:spPr>
+                </pic:pic>
+              </a:graphicData>
+            </a:graphic>
+            <wp14:sizeRelH relativeFrom="page">
+              <wp14:pctWidth>0</wp14:pctWidth>
+            </wp14:sizeRelH>
+            <wp14:sizeRelV relativeFrom="page">
+              <wp14:pctHeight>0</wp14:pctHeight>
+            </wp14:sizeRelV>
+          </wp:anchor>
+        </w:drawing>
+      </w:r>
     </w:p>
     <w:tbl>
       <w:tblPr>
@@ -9562,6 +9477,8 @@
             </w:r>
           </w:p>
         </w:tc>
+        <w:bookmarkStart w:id="0" w:name="_GoBack"/>
+        <w:bookmarkEnd w:id="0"/>
       </w:tr>
     </w:tbl>
     <w:p>
@@ -10858,18 +10775,8 @@
           <w:sz w:val="20"/>
           <w:szCs w:val="20"/>
         </w:rPr>
-        <w:t xml:space="preserve"> is the shape context cost </w:t>
-      </w:r>
-      <w:proofErr w:type="gramStart"/>
-      <w:r>
-        <w:rPr>
-          <w:rFonts w:ascii="Times New Roman" w:hAnsi="Times New Roman" w:cs="Times New Roman"/>
-          <w:sz w:val="20"/>
-          <w:szCs w:val="20"/>
-        </w:rPr>
-        <w:t xml:space="preserve">and </w:t>
-      </w:r>
-      <w:proofErr w:type="gramEnd"/>
+        <w:t xml:space="preserve"> is the shape context cost and </w:t>
+      </w:r>
       <m:oMath>
         <m:sSubSup>
           <m:sSubSupPr>
@@ -11277,7 +11184,6 @@
                 <w:noProof/>
                 <w:sz w:val="20"/>
                 <w:szCs w:val="20"/>
-                <w:lang w:val="en-GB" w:eastAsia="en-GB"/>
               </w:rPr>
               <w:lastRenderedPageBreak/>
               <mc:AlternateContent>
@@ -11338,11 +11244,11 @@
                                   <a:noFill/>
                                 </a:ln>
                                 <a:extLst>
-                                  <a:ext uri="{53640926-AAD7-44D8-BBD7-CCE9431645EC}">
+                                  <a:ext uri="{53640926-AAD7-44d8-BBD7-CCE9431645EC}">
                                     <a14:shadowObscured xmlns:a14="http://schemas.microsoft.com/office/drawing/2010/main"/>
                                   </a:ext>
                                   <a:ext uri="{FAA26D3D-D897-4be2-8F04-BA451C77F1D7}">
-                                    <ma14:placeholderFlag xmlns:ma14="http://schemas.microsoft.com/office/mac/drawingml/2011/main" xmlns:w="http://schemas.openxmlformats.org/wordprocessingml/2006/main" xmlns:w10="urn:schemas-microsoft-com:office:word" xmlns:v="urn:schemas-microsoft-com:vml" xmlns:o="urn:schemas-microsoft-com:office:office" xmlns:mv="urn:schemas-microsoft-com:mac:vml" xmlns:mo="http://schemas.microsoft.com/office/mac/office/2008/main" xmlns=""/>
+                                    <ma14:placeholderFlag xmlns:ma14="http://schemas.microsoft.com/office/mac/drawingml/2011/main"/>
                                   </a:ext>
                                 </a:extLst>
                               </pic:spPr>
@@ -11377,11 +11283,11 @@
                                   <a:noFill/>
                                 </a:ln>
                                 <a:extLst>
-                                  <a:ext uri="{53640926-AAD7-44D8-BBD7-CCE9431645EC}">
+                                  <a:ext uri="{53640926-AAD7-44d8-BBD7-CCE9431645EC}">
                                     <a14:shadowObscured xmlns:a14="http://schemas.microsoft.com/office/drawing/2010/main"/>
                                   </a:ext>
                                   <a:ext uri="{FAA26D3D-D897-4be2-8F04-BA451C77F1D7}">
-                                    <ma14:placeholderFlag xmlns:ma14="http://schemas.microsoft.com/office/mac/drawingml/2011/main" xmlns:w="http://schemas.openxmlformats.org/wordprocessingml/2006/main" xmlns:w10="urn:schemas-microsoft-com:office:word" xmlns:v="urn:schemas-microsoft-com:vml" xmlns:o="urn:schemas-microsoft-com:office:office" xmlns:mv="urn:schemas-microsoft-com:mac:vml" xmlns:mo="http://schemas.microsoft.com/office/mac/office/2008/main" xmlns=""/>
+                                    <ma14:placeholderFlag xmlns:ma14="http://schemas.microsoft.com/office/mac/drawingml/2011/main"/>
                                   </a:ext>
                                 </a:extLst>
                               </pic:spPr>
@@ -11416,11 +11322,11 @@
                                   <a:noFill/>
                                 </a:ln>
                                 <a:extLst>
-                                  <a:ext uri="{53640926-AAD7-44D8-BBD7-CCE9431645EC}">
+                                  <a:ext uri="{53640926-AAD7-44d8-BBD7-CCE9431645EC}">
                                     <a14:shadowObscured xmlns:a14="http://schemas.microsoft.com/office/drawing/2010/main"/>
                                   </a:ext>
                                   <a:ext uri="{FAA26D3D-D897-4be2-8F04-BA451C77F1D7}">
-                                    <ma14:placeholderFlag xmlns:ma14="http://schemas.microsoft.com/office/mac/drawingml/2011/main" xmlns:w="http://schemas.openxmlformats.org/wordprocessingml/2006/main" xmlns:w10="urn:schemas-microsoft-com:office:word" xmlns:v="urn:schemas-microsoft-com:vml" xmlns:o="urn:schemas-microsoft-com:office:office" xmlns:mv="urn:schemas-microsoft-com:mac:vml" xmlns:mo="http://schemas.microsoft.com/office/mac/office/2008/main" xmlns=""/>
+                                    <ma14:placeholderFlag xmlns:ma14="http://schemas.microsoft.com/office/mac/drawingml/2011/main"/>
                                   </a:ext>
                                 </a:extLst>
                               </pic:spPr>
@@ -11455,11 +11361,11 @@
                                   <a:noFill/>
                                 </a:ln>
                                 <a:extLst>
-                                  <a:ext uri="{53640926-AAD7-44D8-BBD7-CCE9431645EC}">
+                                  <a:ext uri="{53640926-AAD7-44d8-BBD7-CCE9431645EC}">
                                     <a14:shadowObscured xmlns:a14="http://schemas.microsoft.com/office/drawing/2010/main"/>
                                   </a:ext>
                                   <a:ext uri="{FAA26D3D-D897-4be2-8F04-BA451C77F1D7}">
-                                    <ma14:placeholderFlag xmlns:ma14="http://schemas.microsoft.com/office/mac/drawingml/2011/main" xmlns:w="http://schemas.openxmlformats.org/wordprocessingml/2006/main" xmlns:w10="urn:schemas-microsoft-com:office:word" xmlns:v="urn:schemas-microsoft-com:vml" xmlns:o="urn:schemas-microsoft-com:office:office" xmlns:mv="urn:schemas-microsoft-com:mac:vml" xmlns:mo="http://schemas.microsoft.com/office/mac/office/2008/main" xmlns=""/>
+                                    <ma14:placeholderFlag xmlns:ma14="http://schemas.microsoft.com/office/mac/drawingml/2011/main"/>
                                   </a:ext>
                                 </a:extLst>
                               </pic:spPr>
@@ -11494,11 +11400,11 @@
                                   <a:noFill/>
                                 </a:ln>
                                 <a:extLst>
-                                  <a:ext uri="{53640926-AAD7-44D8-BBD7-CCE9431645EC}">
+                                  <a:ext uri="{53640926-AAD7-44d8-BBD7-CCE9431645EC}">
                                     <a14:shadowObscured xmlns:a14="http://schemas.microsoft.com/office/drawing/2010/main"/>
                                   </a:ext>
                                   <a:ext uri="{FAA26D3D-D897-4be2-8F04-BA451C77F1D7}">
-                                    <ma14:placeholderFlag xmlns:ma14="http://schemas.microsoft.com/office/mac/drawingml/2011/main" xmlns:w="http://schemas.openxmlformats.org/wordprocessingml/2006/main" xmlns:w10="urn:schemas-microsoft-com:office:word" xmlns:v="urn:schemas-microsoft-com:vml" xmlns:o="urn:schemas-microsoft-com:office:office" xmlns:mv="urn:schemas-microsoft-com:mac:vml" xmlns:mo="http://schemas.microsoft.com/office/mac/office/2008/main" xmlns=""/>
+                                    <ma14:placeholderFlag xmlns:ma14="http://schemas.microsoft.com/office/mac/drawingml/2011/main"/>
                                   </a:ext>
                                 </a:extLst>
                               </pic:spPr>
@@ -13401,25 +13307,7 @@
           <w:sz w:val="20"/>
           <w:szCs w:val="20"/>
         </w:rPr>
-        <w:t xml:space="preserve"> in which each image is used as a query and the </w:t>
-      </w:r>
-      <w:proofErr w:type="gramStart"/>
-      <w:r>
-        <w:rPr>
-          <w:rFonts w:ascii="Times New Roman" w:hAnsi="Times New Roman" w:cs="Times New Roman"/>
-          <w:sz w:val="20"/>
-          <w:szCs w:val="20"/>
-        </w:rPr>
-        <w:t>number of correct images in the top 40 matches are</w:t>
-      </w:r>
-      <w:proofErr w:type="gramEnd"/>
-      <w:r>
-        <w:rPr>
-          <w:rFonts w:ascii="Times New Roman" w:hAnsi="Times New Roman" w:cs="Times New Roman"/>
-          <w:sz w:val="20"/>
-          <w:szCs w:val="20"/>
-        </w:rPr>
-        <w:t xml:space="preserve"> counted.  </w:t>
+        <w:t xml:space="preserve"> in which each image is used as a query and the number of correct images in the top 40 matches are counted.  </w:t>
       </w:r>
     </w:p>
     <w:p>
@@ -13944,7 +13832,7 @@
 </file>
 
 <file path=word/numbering.xml><?xml version="1.0" encoding="utf-8"?>
-<w:numbering xmlns:wpc="http://schemas.microsoft.com/office/word/2010/wordprocessingCanvas" xmlns:mc="http://schemas.openxmlformats.org/markup-compatibility/2006" xmlns:o="urn:schemas-microsoft-com:office:office" xmlns:r="http://schemas.openxmlformats.org/officeDocument/2006/relationships" xmlns:m="http://schemas.openxmlformats.org/officeDocument/2006/math" xmlns:v="urn:schemas-microsoft-com:vml" xmlns:wp14="http://schemas.microsoft.com/office/word/2010/wordprocessingDrawing" xmlns:wp="http://schemas.openxmlformats.org/drawingml/2006/wordprocessingDrawing" xmlns:w10="urn:schemas-microsoft-com:office:word" xmlns:w="http://schemas.openxmlformats.org/wordprocessingml/2006/main" xmlns:w14="http://schemas.microsoft.com/office/word/2010/wordml" xmlns:wpg="http://schemas.microsoft.com/office/word/2010/wordprocessingGroup" xmlns:wpi="http://schemas.microsoft.com/office/word/2010/wordprocessingInk" xmlns:wne="http://schemas.microsoft.com/office/word/2006/wordml" xmlns:wps="http://schemas.microsoft.com/office/word/2010/wordprocessingShape" mc:Ignorable="w14 wp14">
+<w:numbering xmlns:wpc="http://schemas.microsoft.com/office/word/2010/wordprocessingCanvas" xmlns:mo="http://schemas.microsoft.com/office/mac/office/2008/main" xmlns:mc="http://schemas.openxmlformats.org/markup-compatibility/2006" xmlns:mv="urn:schemas-microsoft-com:mac:vml" xmlns:o="urn:schemas-microsoft-com:office:office" xmlns:r="http://schemas.openxmlformats.org/officeDocument/2006/relationships" xmlns:m="http://schemas.openxmlformats.org/officeDocument/2006/math" xmlns:v="urn:schemas-microsoft-com:vml" xmlns:wp14="http://schemas.microsoft.com/office/word/2010/wordprocessingDrawing" xmlns:wp="http://schemas.openxmlformats.org/drawingml/2006/wordprocessingDrawing" xmlns:w10="urn:schemas-microsoft-com:office:word" xmlns:w="http://schemas.openxmlformats.org/wordprocessingml/2006/main" xmlns:w14="http://schemas.microsoft.com/office/word/2010/wordml" xmlns:wpg="http://schemas.microsoft.com/office/word/2010/wordprocessingGroup" xmlns:wpi="http://schemas.microsoft.com/office/word/2010/wordprocessingInk" xmlns:wne="http://schemas.microsoft.com/office/word/2006/wordml" xmlns:wps="http://schemas.microsoft.com/office/word/2010/wordprocessingShape" mc:Ignorable="w14 wp14">
   <w:abstractNum w:abstractNumId="0">
     <w:nsid w:val="FFFFFFFB"/>
     <w:multiLevelType w:val="multilevel"/>
@@ -15584,7 +15472,7 @@
       </w:pPr>
     </w:pPrDefault>
   </w:docDefaults>
-  <w:latentStyles w:defLockedState="0" w:defUIPriority="99" w:defSemiHidden="1" w:defUnhideWhenUsed="1" w:defQFormat="0" w:count="267">
+  <w:latentStyles w:defLockedState="0" w:defUIPriority="99" w:defSemiHidden="1" w:defUnhideWhenUsed="1" w:defQFormat="0" w:count="276">
     <w:lsdException w:name="Normal" w:semiHidden="0" w:uiPriority="0" w:unhideWhenUsed="0" w:qFormat="1"/>
     <w:lsdException w:name="heading 1" w:semiHidden="0" w:uiPriority="9" w:unhideWhenUsed="0" w:qFormat="1"/>
     <w:lsdException w:name="heading 2" w:uiPriority="9" w:qFormat="1"/>
@@ -16256,7 +16144,7 @@
 </file>
 
 <file path=word/stylesWithEffects.xml><?xml version="1.0" encoding="utf-8"?>
-<w:styles xmlns:wpc="http://schemas.microsoft.com/office/word/2010/wordprocessingCanvas" xmlns:mc="http://schemas.openxmlformats.org/markup-compatibility/2006" xmlns:o="urn:schemas-microsoft-com:office:office" xmlns:r="http://schemas.openxmlformats.org/officeDocument/2006/relationships" xmlns:m="http://schemas.openxmlformats.org/officeDocument/2006/math" xmlns:v="urn:schemas-microsoft-com:vml" xmlns:wp14="http://schemas.microsoft.com/office/word/2010/wordprocessingDrawing" xmlns:wp="http://schemas.openxmlformats.org/drawingml/2006/wordprocessingDrawing" xmlns:w10="urn:schemas-microsoft-com:office:word" xmlns:w="http://schemas.openxmlformats.org/wordprocessingml/2006/main" xmlns:w14="http://schemas.microsoft.com/office/word/2010/wordml" xmlns:wpg="http://schemas.microsoft.com/office/word/2010/wordprocessingGroup" xmlns:wpi="http://schemas.microsoft.com/office/word/2010/wordprocessingInk" xmlns:wne="http://schemas.microsoft.com/office/word/2006/wordml" xmlns:wps="http://schemas.microsoft.com/office/word/2010/wordprocessingShape" mc:Ignorable="w14 wp14">
+<w:styles xmlns:wpc="http://schemas.microsoft.com/office/word/2010/wordprocessingCanvas" xmlns:mo="http://schemas.microsoft.com/office/mac/office/2008/main" xmlns:mc="http://schemas.openxmlformats.org/markup-compatibility/2006" xmlns:mv="urn:schemas-microsoft-com:mac:vml" xmlns:o="urn:schemas-microsoft-com:office:office" xmlns:r="http://schemas.openxmlformats.org/officeDocument/2006/relationships" xmlns:m="http://schemas.openxmlformats.org/officeDocument/2006/math" xmlns:v="urn:schemas-microsoft-com:vml" xmlns:wp14="http://schemas.microsoft.com/office/word/2010/wordprocessingDrawing" xmlns:wp="http://schemas.openxmlformats.org/drawingml/2006/wordprocessingDrawing" xmlns:w10="urn:schemas-microsoft-com:office:word" xmlns:w="http://schemas.openxmlformats.org/wordprocessingml/2006/main" xmlns:w14="http://schemas.microsoft.com/office/word/2010/wordml" xmlns:wpg="http://schemas.microsoft.com/office/word/2010/wordprocessingGroup" xmlns:wpi="http://schemas.microsoft.com/office/word/2010/wordprocessingInk" xmlns:wne="http://schemas.microsoft.com/office/word/2006/wordml" xmlns:wps="http://schemas.microsoft.com/office/word/2010/wordprocessingShape" mc:Ignorable="w14 wp14">
   <w:docDefaults>
     <w:rPrDefault>
       <w:rPr>
@@ -16272,7 +16160,7 @@
       </w:pPr>
     </w:pPrDefault>
   </w:docDefaults>
-  <w:latentStyles w:defLockedState="0" w:defUIPriority="99" w:defSemiHidden="1" w:defUnhideWhenUsed="1" w:defQFormat="0" w:count="267">
+  <w:latentStyles w:defLockedState="0" w:defUIPriority="99" w:defSemiHidden="1" w:defUnhideWhenUsed="1" w:defQFormat="0" w:count="276">
     <w:lsdException w:name="Normal" w:semiHidden="0" w:uiPriority="0" w:unhideWhenUsed="0" w:qFormat="1"/>
     <w:lsdException w:name="heading 1" w:semiHidden="0" w:uiPriority="9" w:unhideWhenUsed="0" w:qFormat="1"/>
     <w:lsdException w:name="heading 2" w:uiPriority="9" w:qFormat="1"/>

</xml_diff>